<commit_message>
adding my name to the report
</commit_message>
<xml_diff>
--- a/report.docx
+++ b/report.docx
@@ -327,7 +327,123 @@
         </w:drawing>
       </w:r>
     </w:p>
-    <w:p/>
+    <w:p>
+      <w:r>
+        <w:rPr>
+          <w:noProof/>
+        </w:rPr>
+        <mc:AlternateContent>
+          <mc:Choice Requires="wps">
+            <w:drawing>
+              <wp:anchor distT="0" distB="0" distL="114300" distR="114300" simplePos="0" relativeHeight="251691008" behindDoc="0" locked="0" layoutInCell="1" allowOverlap="1" wp14:anchorId="11ECF1B7" wp14:editId="4B18602D">
+                <wp:simplePos x="0" y="0"/>
+                <wp:positionH relativeFrom="margin">
+                  <wp:align>center</wp:align>
+                </wp:positionH>
+                <wp:positionV relativeFrom="paragraph">
+                  <wp:posOffset>269240</wp:posOffset>
+                </wp:positionV>
+                <wp:extent cx="4076700" cy="754380"/>
+                <wp:effectExtent l="0" t="0" r="19050" b="26670"/>
+                <wp:wrapNone/>
+                <wp:docPr id="1459543166" name="Rectangle 1"/>
+                <wp:cNvGraphicFramePr/>
+                <a:graphic xmlns:a="http://schemas.openxmlformats.org/drawingml/2006/main">
+                  <a:graphicData uri="http://schemas.microsoft.com/office/word/2010/wordprocessingShape">
+                    <wps:wsp>
+                      <wps:cNvSpPr/>
+                      <wps:spPr>
+                        <a:xfrm>
+                          <a:off x="0" y="0"/>
+                          <a:ext cx="4076700" cy="754380"/>
+                        </a:xfrm>
+                        <a:prstGeom prst="rect">
+                          <a:avLst/>
+                        </a:prstGeom>
+                      </wps:spPr>
+                      <wps:style>
+                        <a:lnRef idx="2">
+                          <a:schemeClr val="accent6"/>
+                        </a:lnRef>
+                        <a:fillRef idx="1">
+                          <a:schemeClr val="lt1"/>
+                        </a:fillRef>
+                        <a:effectRef idx="0">
+                          <a:schemeClr val="accent6"/>
+                        </a:effectRef>
+                        <a:fontRef idx="minor">
+                          <a:schemeClr val="dk1"/>
+                        </a:fontRef>
+                      </wps:style>
+                      <wps:txbx>
+                        <w:txbxContent>
+                          <w:p>
+                            <w:pPr>
+                              <w:jc w:val="center"/>
+                              <w:rPr>
+                                <w:rFonts w:asciiTheme="majorBidi" w:hAnsiTheme="majorBidi" w:cstheme="majorBidi"/>
+                                <w:sz w:val="36"/>
+                                <w:szCs w:val="36"/>
+                              </w:rPr>
+                            </w:pPr>
+                            <w:r>
+                              <w:rPr>
+                                <w:rFonts w:asciiTheme="majorBidi" w:hAnsiTheme="majorBidi" w:cstheme="majorBidi"/>
+                                <w:sz w:val="36"/>
+                                <w:szCs w:val="36"/>
+                              </w:rPr>
+                              <w:t>By/ Mostafa Noaman Ahmed</w:t>
+                            </w:r>
+                          </w:p>
+                        </w:txbxContent>
+                      </wps:txbx>
+                      <wps:bodyPr rot="0" spcFirstLastPara="0" vertOverflow="overflow" horzOverflow="overflow" vert="horz" wrap="square" lIns="91440" tIns="45720" rIns="91440" bIns="45720" numCol="1" spcCol="0" rtlCol="0" fromWordArt="0" anchor="ctr" anchorCtr="0" forceAA="0" compatLnSpc="1">
+                        <a:prstTxWarp prst="textNoShape">
+                          <a:avLst/>
+                        </a:prstTxWarp>
+                        <a:noAutofit/>
+                      </wps:bodyPr>
+                    </wps:wsp>
+                  </a:graphicData>
+                </a:graphic>
+                <wp14:sizeRelH relativeFrom="margin">
+                  <wp14:pctWidth>0</wp14:pctWidth>
+                </wp14:sizeRelH>
+              </wp:anchor>
+            </w:drawing>
+          </mc:Choice>
+          <mc:Fallback>
+            <w:pict>
+              <v:rect w14:anchorId="11ECF1B7" id="Rectangle 1" o:spid="_x0000_s1027" style="position:absolute;margin-left:0;margin-top:21.2pt;width:321pt;height:59.4pt;z-index:251691008;visibility:visible;mso-wrap-style:square;mso-width-percent:0;mso-wrap-distance-left:9pt;mso-wrap-distance-top:0;mso-wrap-distance-right:9pt;mso-wrap-distance-bottom:0;mso-position-horizontal:center;mso-position-horizontal-relative:margin;mso-position-vertical:absolute;mso-position-vertical-relative:text;mso-width-percent:0;mso-width-relative:margin;v-text-anchor:middle" o:gfxdata="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" fillcolor="white [3201]" strokecolor="#70ad47 [3209]" strokeweight="1pt">
+                <v:textbox>
+                  <w:txbxContent>
+                    <w:p>
+                      <w:pPr>
+                        <w:jc w:val="center"/>
+                        <w:rPr>
+                          <w:rFonts w:asciiTheme="majorBidi" w:hAnsiTheme="majorBidi" w:cstheme="majorBidi"/>
+                          <w:sz w:val="36"/>
+                          <w:szCs w:val="36"/>
+                        </w:rPr>
+                      </w:pPr>
+                      <w:r>
+                        <w:rPr>
+                          <w:rFonts w:asciiTheme="majorBidi" w:hAnsiTheme="majorBidi" w:cstheme="majorBidi"/>
+                          <w:sz w:val="36"/>
+                          <w:szCs w:val="36"/>
+                        </w:rPr>
+                        <w:t>By/ Mostafa Noaman Ahmed</w:t>
+                      </w:r>
+                    </w:p>
+                  </w:txbxContent>
+                </v:textbox>
+                <w10:wrap anchorx="margin"/>
+              </v:rect>
+            </w:pict>
+          </mc:Fallback>
+        </mc:AlternateContent>
+      </w:r>
+    </w:p>
     <w:p>
       <w:r>
         <w:br w:type="page"/>
@@ -2158,7 +2274,7 @@
                 <w:szCs w:val="24"/>
                 <w:lang w:val="en-US"/>
               </w:rPr>
-              <w:t>1</w:t>
+              <w:t>14</w:t>
             </w:r>
             <w:r>
               <w:rPr>
@@ -2166,7 +2282,7 @@
                 <w:szCs w:val="24"/>
                 <w:lang w:val="en-US"/>
               </w:rPr>
-              <w:t>4</w:t>
+              <w:t xml:space="preserve"> </w:t>
             </w:r>
             <w:r>
               <w:rPr>
@@ -2174,23 +2290,7 @@
                 <w:szCs w:val="24"/>
                 <w:lang w:val="en-US"/>
               </w:rPr>
-              <w:t xml:space="preserve"> </w:t>
-            </w:r>
-            <w:r>
-              <w:rPr>
-                <w:sz w:val="24"/>
-                <w:szCs w:val="24"/>
-                <w:lang w:val="en-US"/>
-              </w:rPr>
-              <w:t xml:space="preserve">– </w:t>
-            </w:r>
-            <w:r>
-              <w:rPr>
-                <w:sz w:val="24"/>
-                <w:szCs w:val="24"/>
-                <w:lang w:val="en-US"/>
-              </w:rPr>
-              <w:t>Data Visualization and D3.js</w:t>
+              <w:t>– Data Visualization and D3.js</w:t>
             </w:r>
           </w:p>
           <w:p>
@@ -2219,7 +2319,7 @@
                 <w:szCs w:val="24"/>
                 <w:lang w:val="en-US"/>
               </w:rPr>
-              <w:t>1</w:t>
+              <w:t>15</w:t>
             </w:r>
             <w:r>
               <w:rPr>
@@ -2227,7 +2327,7 @@
                 <w:szCs w:val="24"/>
                 <w:lang w:val="en-US"/>
               </w:rPr>
-              <w:t>5</w:t>
+              <w:t xml:space="preserve"> </w:t>
             </w:r>
             <w:r>
               <w:rPr>
@@ -2235,23 +2335,7 @@
                 <w:szCs w:val="24"/>
                 <w:lang w:val="en-US"/>
               </w:rPr>
-              <w:t xml:space="preserve"> </w:t>
-            </w:r>
-            <w:r>
-              <w:rPr>
-                <w:sz w:val="24"/>
-                <w:szCs w:val="24"/>
-                <w:lang w:val="en-US"/>
-              </w:rPr>
-              <w:t xml:space="preserve">– </w:t>
-            </w:r>
-            <w:r>
-              <w:rPr>
-                <w:sz w:val="24"/>
-                <w:szCs w:val="24"/>
-                <w:lang w:val="en-US"/>
-              </w:rPr>
-              <w:t>Data Analysis with R</w:t>
+              <w:t>– Data Analysis with R</w:t>
             </w:r>
           </w:p>
           <w:p>
@@ -2280,15 +2364,7 @@
                 <w:szCs w:val="24"/>
                 <w:lang w:val="en-US"/>
               </w:rPr>
-              <w:t>1</w:t>
-            </w:r>
-            <w:r>
-              <w:rPr>
-                <w:sz w:val="24"/>
-                <w:szCs w:val="24"/>
-                <w:lang w:val="en-US"/>
-              </w:rPr>
-              <w:t>6</w:t>
+              <w:t>16</w:t>
             </w:r>
             <w:r>
               <w:rPr>
@@ -2351,7 +2427,7 @@
                 <w:szCs w:val="24"/>
                 <w:lang w:val="en-US"/>
               </w:rPr>
-              <w:t>1</w:t>
+              <w:t>17</w:t>
             </w:r>
             <w:r>
               <w:rPr>
@@ -2359,7 +2435,7 @@
                 <w:szCs w:val="24"/>
                 <w:lang w:val="en-US"/>
               </w:rPr>
-              <w:t>7</w:t>
+              <w:t xml:space="preserve"> </w:t>
             </w:r>
             <w:r>
               <w:rPr>
@@ -2367,23 +2443,7 @@
                 <w:szCs w:val="24"/>
                 <w:lang w:val="en-US"/>
               </w:rPr>
-              <w:t xml:space="preserve"> </w:t>
-            </w:r>
-            <w:r>
-              <w:rPr>
-                <w:sz w:val="24"/>
-                <w:szCs w:val="24"/>
-                <w:lang w:val="en-US"/>
-              </w:rPr>
-              <w:t xml:space="preserve">– </w:t>
-            </w:r>
-            <w:r>
-              <w:rPr>
-                <w:sz w:val="24"/>
-                <w:szCs w:val="24"/>
-                <w:lang w:val="en-US"/>
-              </w:rPr>
-              <w:t>Intro to Machine Learning</w:t>
+              <w:t>– Intro to Machine Learning</w:t>
             </w:r>
           </w:p>
           <w:p>
@@ -2412,7 +2472,7 @@
                 <w:szCs w:val="24"/>
                 <w:lang w:val="en-US"/>
               </w:rPr>
-              <w:t>1</w:t>
+              <w:t>18</w:t>
             </w:r>
             <w:r>
               <w:rPr>
@@ -2420,7 +2480,7 @@
                 <w:szCs w:val="24"/>
                 <w:lang w:val="en-US"/>
               </w:rPr>
-              <w:t>8</w:t>
+              <w:t xml:space="preserve"> </w:t>
             </w:r>
             <w:r>
               <w:rPr>
@@ -2428,23 +2488,7 @@
                 <w:szCs w:val="24"/>
                 <w:lang w:val="en-US"/>
               </w:rPr>
-              <w:t xml:space="preserve"> </w:t>
-            </w:r>
-            <w:r>
-              <w:rPr>
-                <w:sz w:val="24"/>
-                <w:szCs w:val="24"/>
-                <w:lang w:val="en-US"/>
-              </w:rPr>
-              <w:t xml:space="preserve">– </w:t>
-            </w:r>
-            <w:r>
-              <w:rPr>
-                <w:sz w:val="24"/>
-                <w:szCs w:val="24"/>
-                <w:lang w:val="en-US"/>
-              </w:rPr>
-              <w:t>A/B Testing</w:t>
+              <w:t>– A/B Testing</w:t>
             </w:r>
           </w:p>
           <w:p>
@@ -2473,7 +2517,7 @@
                 <w:szCs w:val="24"/>
                 <w:lang w:val="en-US"/>
               </w:rPr>
-              <w:t>1</w:t>
+              <w:t>19</w:t>
             </w:r>
             <w:r>
               <w:rPr>
@@ -2481,7 +2525,7 @@
                 <w:szCs w:val="24"/>
                 <w:lang w:val="en-US"/>
               </w:rPr>
-              <w:t>9</w:t>
+              <w:t xml:space="preserve"> </w:t>
             </w:r>
             <w:r>
               <w:rPr>
@@ -2489,23 +2533,7 @@
                 <w:szCs w:val="24"/>
                 <w:lang w:val="en-US"/>
               </w:rPr>
-              <w:t xml:space="preserve"> </w:t>
-            </w:r>
-            <w:r>
-              <w:rPr>
-                <w:sz w:val="24"/>
-                <w:szCs w:val="24"/>
-                <w:lang w:val="en-US"/>
-              </w:rPr>
-              <w:t xml:space="preserve">– </w:t>
-            </w:r>
-            <w:r>
-              <w:rPr>
-                <w:sz w:val="24"/>
-                <w:szCs w:val="24"/>
-                <w:lang w:val="en-US"/>
-              </w:rPr>
-              <w:t>Data Wrangling with MongoDB</w:t>
+              <w:t>– Data Wrangling with MongoDB</w:t>
             </w:r>
           </w:p>
           <w:p>
@@ -2550,15 +2578,7 @@
                 <w:szCs w:val="24"/>
                 <w:lang w:val="en-US"/>
               </w:rPr>
-              <w:t xml:space="preserve">– </w:t>
-            </w:r>
-            <w:r>
-              <w:rPr>
-                <w:sz w:val="24"/>
-                <w:szCs w:val="24"/>
-                <w:lang w:val="en-US"/>
-              </w:rPr>
-              <w:t>Intro to HTML and CSS</w:t>
+              <w:t>– Intro to HTML and CSS</w:t>
             </w:r>
           </w:p>
           <w:p>
@@ -2603,15 +2623,7 @@
                 <w:szCs w:val="24"/>
                 <w:lang w:val="en-US"/>
               </w:rPr>
-              <w:t xml:space="preserve">– </w:t>
-            </w:r>
-            <w:r>
-              <w:rPr>
-                <w:sz w:val="24"/>
-                <w:szCs w:val="24"/>
-                <w:lang w:val="en-US"/>
-              </w:rPr>
-              <w:t>Data Analyst Nanodegree</w:t>
+              <w:t>– Data Analyst Nanodegree</w:t>
             </w:r>
           </w:p>
           <w:p>
@@ -3848,7 +3860,7 @@
           </mc:Choice>
           <mc:Fallback>
             <w:pict>
-              <v:shape w14:anchorId="5F81BC40" id="Text Box 157" o:spid="_x0000_s1027" type="#_x0000_t202" style="position:absolute;margin-left:198pt;margin-top:.65pt;width:114.55pt;height:20.2pt;z-index:251661312;visibility:visible;mso-wrap-style:square;mso-width-percent:0;mso-height-percent:0;mso-wrap-distance-left:9pt;mso-wrap-distance-top:0;mso-wrap-distance-right:9pt;mso-wrap-distance-bottom:0;mso-position-horizontal:absolute;mso-position-horizontal-relative:text;mso-position-vertical:absolute;mso-position-vertical-relative:text;mso-width-percent:0;mso-height-percent:0;mso-width-relative:margin;mso-height-relative:margin;v-text-anchor:top" o:gfxdata="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" fillcolor="white [3201]" strokeweight=".5pt">
+              <v:shape w14:anchorId="5F81BC40" id="Text Box 157" o:spid="_x0000_s1028" type="#_x0000_t202" style="position:absolute;margin-left:198pt;margin-top:.65pt;width:114.55pt;height:20.2pt;z-index:251661312;visibility:visible;mso-wrap-style:square;mso-width-percent:0;mso-height-percent:0;mso-wrap-distance-left:9pt;mso-wrap-distance-top:0;mso-wrap-distance-right:9pt;mso-wrap-distance-bottom:0;mso-position-horizontal:absolute;mso-position-horizontal-relative:text;mso-position-vertical:absolute;mso-position-vertical-relative:text;mso-width-percent:0;mso-height-percent:0;mso-width-relative:margin;mso-height-relative:margin;v-text-anchor:top" o:gfxdata="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" fillcolor="white [3201]" strokeweight=".5pt">
                 <v:textbox>
                   <w:txbxContent>
                     <w:p>
@@ -4135,7 +4147,7 @@
           </mc:Choice>
           <mc:Fallback>
             <w:pict>
-              <v:shape w14:anchorId="45C8513B" id="Text Box 158" o:spid="_x0000_s1028" type="#_x0000_t202" style="position:absolute;left:0;text-align:left;margin-left:132pt;margin-top:1.1pt;width:194.4pt;height:27pt;z-index:251663360;visibility:visible;mso-wrap-style:square;mso-width-percent:0;mso-height-percent:0;mso-wrap-distance-left:9pt;mso-wrap-distance-top:0;mso-wrap-distance-right:9pt;mso-wrap-distance-bottom:0;mso-position-horizontal:absolute;mso-position-horizontal-relative:text;mso-position-vertical:absolute;mso-position-vertical-relative:text;mso-width-percent:0;mso-height-percent:0;mso-width-relative:margin;mso-height-relative:margin;v-text-anchor:top" o:gfxdata="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" fillcolor="white [3201]" strokeweight=".5pt">
+              <v:shape w14:anchorId="45C8513B" id="Text Box 158" o:spid="_x0000_s1029" type="#_x0000_t202" style="position:absolute;left:0;text-align:left;margin-left:132pt;margin-top:1.1pt;width:194.4pt;height:27pt;z-index:251663360;visibility:visible;mso-wrap-style:square;mso-width-percent:0;mso-height-percent:0;mso-wrap-distance-left:9pt;mso-wrap-distance-top:0;mso-wrap-distance-right:9pt;mso-wrap-distance-bottom:0;mso-position-horizontal:absolute;mso-position-horizontal-relative:text;mso-position-vertical:absolute;mso-position-vertical-relative:text;mso-width-percent:0;mso-height-percent:0;mso-width-relative:margin;mso-height-relative:margin;v-text-anchor:top" o:gfxdata="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" fillcolor="white [3201]" strokeweight=".5pt">
                 <v:textbox>
                   <w:txbxContent>
                     <w:p>
@@ -4437,7 +4449,7 @@
           </mc:Choice>
           <mc:Fallback>
             <w:pict>
-              <v:shape w14:anchorId="41CF6D5D" id="Text Box 159" o:spid="_x0000_s1029" type="#_x0000_t202" style="position:absolute;left:0;text-align:left;margin-left:0;margin-top:6.3pt;width:237.6pt;height:24pt;z-index:251665408;visibility:visible;mso-wrap-style:square;mso-width-percent:0;mso-wrap-distance-left:9pt;mso-wrap-distance-top:0;mso-wrap-distance-right:9pt;mso-wrap-distance-bottom:0;mso-position-horizontal:center;mso-position-horizontal-relative:margin;mso-position-vertical:absolute;mso-position-vertical-relative:text;mso-width-percent:0;mso-width-relative:margin;v-text-anchor:top" o:gfxdata="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" fillcolor="white [3201]" strokeweight=".5pt">
+              <v:shape w14:anchorId="41CF6D5D" id="Text Box 159" o:spid="_x0000_s1030" type="#_x0000_t202" style="position:absolute;left:0;text-align:left;margin-left:0;margin-top:6.3pt;width:237.6pt;height:24pt;z-index:251665408;visibility:visible;mso-wrap-style:square;mso-width-percent:0;mso-wrap-distance-left:9pt;mso-wrap-distance-top:0;mso-wrap-distance-right:9pt;mso-wrap-distance-bottom:0;mso-position-horizontal:center;mso-position-horizontal-relative:margin;mso-position-vertical:absolute;mso-position-vertical-relative:text;mso-width-percent:0;mso-width-relative:margin;v-text-anchor:top" o:gfxdata="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" fillcolor="white [3201]" strokeweight=".5pt">
                 <v:textbox>
                   <w:txbxContent>
                     <w:p>
@@ -4456,25 +4468,7 @@
                           <w:sz w:val="24"/>
                           <w:szCs w:val="24"/>
                         </w:rPr>
-                        <w:t>Table 3- Checking of the Skewness i</w:t>
-                      </w:r>
-                      <w:r>
-                        <w:rPr>
-                          <w:rFonts w:asciiTheme="majorBidi" w:hAnsiTheme="majorBidi" w:cstheme="majorBidi"/>
-                          <w:b/>
-                          <w:sz w:val="24"/>
-                          <w:szCs w:val="24"/>
-                        </w:rPr>
-                        <w:t xml:space="preserve">n </w:t>
-                      </w:r>
-                      <w:r>
-                        <w:rPr>
-                          <w:rFonts w:asciiTheme="majorBidi" w:hAnsiTheme="majorBidi" w:cstheme="majorBidi"/>
-                          <w:b/>
-                          <w:sz w:val="24"/>
-                          <w:szCs w:val="24"/>
-                        </w:rPr>
-                        <w:t>Data</w:t>
+                        <w:t>Table 3- Checking of the Skewness in Data</w:t>
                       </w:r>
                     </w:p>
                   </w:txbxContent>
@@ -5525,7 +5519,7 @@
           </mc:Choice>
           <mc:Fallback>
             <w:pict>
-              <v:shape w14:anchorId="0B30C8FE" id="Text Box 11" o:spid="_x0000_s1030" type="#_x0000_t202" style="position:absolute;margin-left:165.6pt;margin-top:1.05pt;width:125.4pt;height:27pt;z-index:251667456;visibility:visible;mso-wrap-style:square;mso-wrap-distance-left:9pt;mso-wrap-distance-top:0;mso-wrap-distance-right:9pt;mso-wrap-distance-bottom:0;mso-position-horizontal:absolute;mso-position-horizontal-relative:text;mso-position-vertical:absolute;mso-position-vertical-relative:text;v-text-anchor:top" o:gfxdata="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" fillcolor="white [3201]" strokeweight=".5pt">
+              <v:shape w14:anchorId="0B30C8FE" id="Text Box 11" o:spid="_x0000_s1031" type="#_x0000_t202" style="position:absolute;margin-left:165.6pt;margin-top:1.05pt;width:125.4pt;height:27pt;z-index:251667456;visibility:visible;mso-wrap-style:square;mso-wrap-distance-left:9pt;mso-wrap-distance-top:0;mso-wrap-distance-right:9pt;mso-wrap-distance-bottom:0;mso-position-horizontal:absolute;mso-position-horizontal-relative:text;mso-position-vertical:absolute;mso-position-vertical-relative:text;v-text-anchor:top" o:gfxdata="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" fillcolor="white [3201]" strokeweight=".5pt">
                 <v:textbox>
                   <w:txbxContent>
                     <w:p>
@@ -5896,7 +5890,7 @@
           </mc:Choice>
           <mc:Fallback>
             <w:pict>
-              <v:shape w14:anchorId="5CBBBEAC" id="Text Box 39" o:spid="_x0000_s1031" type="#_x0000_t202" style="position:absolute;margin-left:50.4pt;margin-top:31.4pt;width:177.6pt;height:27pt;z-index:251689984;visibility:visible;mso-wrap-style:square;mso-width-percent:0;mso-wrap-distance-left:9pt;mso-wrap-distance-top:0;mso-wrap-distance-right:9pt;mso-wrap-distance-bottom:0;mso-position-horizontal:absolute;mso-position-horizontal-relative:text;mso-position-vertical:absolute;mso-position-vertical-relative:text;mso-width-percent:0;mso-width-relative:margin;v-text-anchor:top" o:gfxdata="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" fillcolor="white [3201]" strokeweight=".5pt">
+              <v:shape w14:anchorId="5CBBBEAC" id="Text Box 39" o:spid="_x0000_s1032" type="#_x0000_t202" style="position:absolute;margin-left:50.4pt;margin-top:31.4pt;width:177.6pt;height:27pt;z-index:251689984;visibility:visible;mso-wrap-style:square;mso-width-percent:0;mso-wrap-distance-left:9pt;mso-wrap-distance-top:0;mso-wrap-distance-right:9pt;mso-wrap-distance-bottom:0;mso-position-horizontal:absolute;mso-position-horizontal-relative:text;mso-position-vertical:absolute;mso-position-vertical-relative:text;mso-width-percent:0;mso-width-relative:margin;v-text-anchor:top" o:gfxdata="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" fillcolor="white [3201]" strokeweight=".5pt">
                 <v:textbox>
                   <w:txbxContent>
                     <w:p>
@@ -5918,17 +5912,7 @@
                           <w:sz w:val="28"/>
                           <w:szCs w:val="28"/>
                         </w:rPr>
-                        <w:t>Studying time per course</w:t>
-                      </w:r>
-                      <w:r>
-                        <w:rPr>
-                          <w:rFonts w:asciiTheme="majorBidi" w:hAnsiTheme="majorBidi" w:cstheme="majorBidi"/>
-                          <w:b/>
-                          <w:bCs/>
-                          <w:sz w:val="28"/>
-                          <w:szCs w:val="28"/>
-                        </w:rPr>
-                        <w:t xml:space="preserve"> </w:t>
+                        <w:t xml:space="preserve">Studying time per course </w:t>
                       </w:r>
                     </w:p>
                   </w:txbxContent>
@@ -6219,7 +6203,7 @@
           </mc:Choice>
           <mc:Fallback>
             <w:pict>
-              <v:shape w14:anchorId="15D874C7" id="Text Box 38" o:spid="_x0000_s1032" type="#_x0000_t202" style="position:absolute;left:0;text-align:left;margin-left:66.6pt;margin-top:33.45pt;width:188.4pt;height:27pt;z-index:251687936;visibility:visible;mso-wrap-style:square;mso-width-percent:0;mso-wrap-distance-left:9pt;mso-wrap-distance-top:0;mso-wrap-distance-right:9pt;mso-wrap-distance-bottom:0;mso-position-horizontal:absolute;mso-position-horizontal-relative:text;mso-position-vertical:absolute;mso-position-vertical-relative:text;mso-width-percent:0;mso-width-relative:margin;v-text-anchor:top" o:gfxdata="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" fillcolor="white [3201]" strokeweight=".5pt">
+              <v:shape w14:anchorId="15D874C7" id="Text Box 38" o:spid="_x0000_s1033" type="#_x0000_t202" style="position:absolute;left:0;text-align:left;margin-left:66.6pt;margin-top:33.45pt;width:188.4pt;height:27pt;z-index:251687936;visibility:visible;mso-wrap-style:square;mso-width-percent:0;mso-wrap-distance-left:9pt;mso-wrap-distance-top:0;mso-wrap-distance-right:9pt;mso-wrap-distance-bottom:0;mso-position-horizontal:absolute;mso-position-horizontal-relative:text;mso-position-vertical:absolute;mso-position-vertical-relative:text;mso-width-percent:0;mso-width-relative:margin;v-text-anchor:top" o:gfxdata="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" fillcolor="white [3201]" strokeweight=".5pt">
                 <v:textbox>
                   <w:txbxContent>
                     <w:p>
@@ -6533,7 +6517,7 @@
           </mc:Choice>
           <mc:Fallback>
             <w:pict>
-              <v:shape w14:anchorId="7B4F5709" id="Text Box 37" o:spid="_x0000_s1033" type="#_x0000_t202" style="position:absolute;margin-left:45.6pt;margin-top:32.25pt;width:201pt;height:27pt;z-index:251685888;visibility:visible;mso-wrap-style:square;mso-width-percent:0;mso-wrap-distance-left:9pt;mso-wrap-distance-top:0;mso-wrap-distance-right:9pt;mso-wrap-distance-bottom:0;mso-position-horizontal:absolute;mso-position-horizontal-relative:text;mso-position-vertical:absolute;mso-position-vertical-relative:text;mso-width-percent:0;mso-width-relative:margin;v-text-anchor:top" o:gfxdata="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" fillcolor="white [3201]" strokeweight=".5pt">
+              <v:shape w14:anchorId="7B4F5709" id="Text Box 37" o:spid="_x0000_s1034" type="#_x0000_t202" style="position:absolute;margin-left:45.6pt;margin-top:32.25pt;width:201pt;height:27pt;z-index:251685888;visibility:visible;mso-wrap-style:square;mso-width-percent:0;mso-wrap-distance-left:9pt;mso-wrap-distance-top:0;mso-wrap-distance-right:9pt;mso-wrap-distance-bottom:0;mso-position-horizontal:absolute;mso-position-horizontal-relative:text;mso-position-vertical:absolute;mso-position-vertical-relative:text;mso-width-percent:0;mso-width-relative:margin;v-text-anchor:top" o:gfxdata="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" fillcolor="white [3201]" strokeweight=".5pt">
                 <v:textbox>
                   <w:txbxContent>
                     <w:p>
@@ -6555,17 +6539,7 @@
                           <w:sz w:val="28"/>
                           <w:szCs w:val="28"/>
                         </w:rPr>
-                        <w:t>Completed projects per course</w:t>
-                      </w:r>
-                      <w:r>
-                        <w:rPr>
-                          <w:rFonts w:asciiTheme="majorBidi" w:hAnsiTheme="majorBidi" w:cstheme="majorBidi"/>
-                          <w:b/>
-                          <w:bCs/>
-                          <w:sz w:val="28"/>
-                          <w:szCs w:val="28"/>
-                        </w:rPr>
-                        <w:t xml:space="preserve"> </w:t>
+                        <w:t xml:space="preserve">Completed projects per course </w:t>
                       </w:r>
                     </w:p>
                   </w:txbxContent>
@@ -6861,7 +6835,7 @@
           </mc:Choice>
           <mc:Fallback>
             <w:pict>
-              <v:shape w14:anchorId="2E30E4A3" id="Text Box 36" o:spid="_x0000_s1034" type="#_x0000_t202" style="position:absolute;margin-left:48pt;margin-top:35.25pt;width:162pt;height:27pt;z-index:251683840;visibility:visible;mso-wrap-style:square;mso-width-percent:0;mso-wrap-distance-left:9pt;mso-wrap-distance-top:0;mso-wrap-distance-right:9pt;mso-wrap-distance-bottom:0;mso-position-horizontal:absolute;mso-position-horizontal-relative:text;mso-position-vertical:absolute;mso-position-vertical-relative:text;mso-width-percent:0;mso-width-relative:margin;v-text-anchor:top" o:gfxdata="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" fillcolor="white [3201]" strokeweight=".5pt">
+              <v:shape w14:anchorId="2E30E4A3" id="Text Box 36" o:spid="_x0000_s1035" type="#_x0000_t202" style="position:absolute;margin-left:48pt;margin-top:35.25pt;width:162pt;height:27pt;z-index:251683840;visibility:visible;mso-wrap-style:square;mso-width-percent:0;mso-wrap-distance-left:9pt;mso-wrap-distance-top:0;mso-wrap-distance-right:9pt;mso-wrap-distance-bottom:0;mso-position-horizontal:absolute;mso-position-horizontal-relative:text;mso-position-vertical:absolute;mso-position-vertical-relative:text;mso-width-percent:0;mso-width-relative:margin;v-text-anchor:top" o:gfxdata="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" fillcolor="white [3201]" strokeweight=".5pt">
                 <v:textbox>
                   <w:txbxContent>
                     <w:p>
@@ -6883,17 +6857,7 @@
                           <w:sz w:val="28"/>
                           <w:szCs w:val="28"/>
                         </w:rPr>
-                        <w:t>Studying time per user</w:t>
-                      </w:r>
-                      <w:r>
-                        <w:rPr>
-                          <w:rFonts w:asciiTheme="majorBidi" w:hAnsiTheme="majorBidi" w:cstheme="majorBidi"/>
-                          <w:b/>
-                          <w:bCs/>
-                          <w:sz w:val="28"/>
-                          <w:szCs w:val="28"/>
-                        </w:rPr>
-                        <w:t xml:space="preserve"> </w:t>
+                        <w:t xml:space="preserve">Studying time per user </w:t>
                       </w:r>
                     </w:p>
                   </w:txbxContent>
@@ -7207,7 +7171,7 @@
           </mc:Choice>
           <mc:Fallback>
             <w:pict>
-              <v:shape w14:anchorId="160E57FC" id="Text Box 35" o:spid="_x0000_s1035" type="#_x0000_t202" style="position:absolute;left:0;text-align:left;margin-left:58.2pt;margin-top:34.05pt;width:185.4pt;height:27pt;z-index:251681792;visibility:visible;mso-wrap-style:square;mso-width-percent:0;mso-wrap-distance-left:9pt;mso-wrap-distance-top:0;mso-wrap-distance-right:9pt;mso-wrap-distance-bottom:0;mso-position-horizontal:absolute;mso-position-horizontal-relative:text;mso-position-vertical:absolute;mso-position-vertical-relative:text;mso-width-percent:0;mso-width-relative:margin;v-text-anchor:top" o:gfxdata="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" fillcolor="white [3201]" strokeweight=".5pt">
+              <v:shape w14:anchorId="160E57FC" id="Text Box 35" o:spid="_x0000_s1036" type="#_x0000_t202" style="position:absolute;left:0;text-align:left;margin-left:58.2pt;margin-top:34.05pt;width:185.4pt;height:27pt;z-index:251681792;visibility:visible;mso-wrap-style:square;mso-width-percent:0;mso-wrap-distance-left:9pt;mso-wrap-distance-top:0;mso-wrap-distance-right:9pt;mso-wrap-distance-bottom:0;mso-position-horizontal:absolute;mso-position-horizontal-relative:text;mso-position-vertical:absolute;mso-position-vertical-relative:text;mso-width-percent:0;mso-width-relative:margin;v-text-anchor:top" o:gfxdata="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" fillcolor="white [3201]" strokeweight=".5pt">
                 <v:textbox>
                   <w:txbxContent>
                     <w:p>
@@ -7229,17 +7193,7 @@
                           <w:sz w:val="28"/>
                           <w:szCs w:val="28"/>
                         </w:rPr>
-                        <w:t>Lessons completed per user</w:t>
-                      </w:r>
-                      <w:r>
-                        <w:rPr>
-                          <w:rFonts w:asciiTheme="majorBidi" w:hAnsiTheme="majorBidi" w:cstheme="majorBidi"/>
-                          <w:b/>
-                          <w:bCs/>
-                          <w:sz w:val="28"/>
-                          <w:szCs w:val="28"/>
-                        </w:rPr>
-                        <w:t xml:space="preserve"> </w:t>
+                        <w:t xml:space="preserve">Lessons completed per user </w:t>
                       </w:r>
                     </w:p>
                   </w:txbxContent>
@@ -7442,7 +7396,7 @@
           </mc:Choice>
           <mc:Fallback>
             <w:pict>
-              <v:shape w14:anchorId="606B3A4F" id="Text Box 28" o:spid="_x0000_s1036" type="#_x0000_t202" style="position:absolute;margin-left:165.6pt;margin-top:1.05pt;width:125.4pt;height:27pt;z-index:251669504;visibility:visible;mso-wrap-style:square;mso-wrap-distance-left:9pt;mso-wrap-distance-top:0;mso-wrap-distance-right:9pt;mso-wrap-distance-bottom:0;mso-position-horizontal:absolute;mso-position-horizontal-relative:text;mso-position-vertical:absolute;mso-position-vertical-relative:text;v-text-anchor:top" o:gfxdata="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" fillcolor="white [3201]" strokeweight=".5pt">
+              <v:shape w14:anchorId="606B3A4F" id="Text Box 28" o:spid="_x0000_s1037" type="#_x0000_t202" style="position:absolute;margin-left:165.6pt;margin-top:1.05pt;width:125.4pt;height:27pt;z-index:251669504;visibility:visible;mso-wrap-style:square;mso-wrap-distance-left:9pt;mso-wrap-distance-top:0;mso-wrap-distance-right:9pt;mso-wrap-distance-bottom:0;mso-position-horizontal:absolute;mso-position-horizontal-relative:text;mso-position-vertical:absolute;mso-position-vertical-relative:text;v-text-anchor:top" o:gfxdata="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" fillcolor="white [3201]" strokeweight=".5pt">
                 <v:textbox>
                   <w:txbxContent>
                     <w:p>
@@ -7760,7 +7714,7 @@
           </mc:Choice>
           <mc:Fallback>
             <w:pict>
-              <v:shape w14:anchorId="51140B17" id="Text Box 34" o:spid="_x0000_s1037" type="#_x0000_t202" style="position:absolute;margin-left:34.8pt;margin-top:31.65pt;width:162pt;height:27pt;z-index:251679744;visibility:visible;mso-wrap-style:square;mso-width-percent:0;mso-wrap-distance-left:9pt;mso-wrap-distance-top:0;mso-wrap-distance-right:9pt;mso-wrap-distance-bottom:0;mso-position-horizontal:absolute;mso-position-horizontal-relative:text;mso-position-vertical:absolute;mso-position-vertical-relative:text;mso-width-percent:0;mso-width-relative:margin;v-text-anchor:top" o:gfxdata="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" fillcolor="white [3201]" strokeweight=".5pt">
+              <v:shape w14:anchorId="51140B17" id="Text Box 34" o:spid="_x0000_s1038" type="#_x0000_t202" style="position:absolute;margin-left:34.8pt;margin-top:31.65pt;width:162pt;height:27pt;z-index:251679744;visibility:visible;mso-wrap-style:square;mso-width-percent:0;mso-wrap-distance-left:9pt;mso-wrap-distance-top:0;mso-wrap-distance-right:9pt;mso-wrap-distance-bottom:0;mso-position-horizontal:absolute;mso-position-horizontal-relative:text;mso-position-vertical:absolute;mso-position-vertical-relative:text;mso-width-percent:0;mso-width-relative:margin;v-text-anchor:top" o:gfxdata="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" fillcolor="white [3201]" strokeweight=".5pt">
                 <v:textbox>
                   <w:txbxContent>
                     <w:p>
@@ -7782,17 +7736,7 @@
                           <w:sz w:val="28"/>
                           <w:szCs w:val="28"/>
                         </w:rPr>
-                        <w:t>Project done per user</w:t>
-                      </w:r>
-                      <w:r>
-                        <w:rPr>
-                          <w:rFonts w:asciiTheme="majorBidi" w:hAnsiTheme="majorBidi" w:cstheme="majorBidi"/>
-                          <w:b/>
-                          <w:bCs/>
-                          <w:sz w:val="28"/>
-                          <w:szCs w:val="28"/>
-                        </w:rPr>
-                        <w:t xml:space="preserve"> </w:t>
+                        <w:t xml:space="preserve">Project done per user </w:t>
                       </w:r>
                     </w:p>
                   </w:txbxContent>
@@ -8183,7 +8127,7 @@
           </mc:Choice>
           <mc:Fallback>
             <w:pict>
-              <v:shape w14:anchorId="54A2E46F" id="Text Box 29" o:spid="_x0000_s1038" type="#_x0000_t202" style="position:absolute;margin-left:370.8pt;margin-top:5.6pt;width:125.4pt;height:27pt;z-index:251671552;visibility:visible;mso-wrap-style:square;mso-wrap-distance-left:9pt;mso-wrap-distance-top:0;mso-wrap-distance-right:9pt;mso-wrap-distance-bottom:0;mso-position-horizontal:absolute;mso-position-horizontal-relative:text;mso-position-vertical:absolute;mso-position-vertical-relative:text;v-text-anchor:top" o:gfxdata="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" fillcolor="white [3201]" strokeweight=".5pt">
+              <v:shape w14:anchorId="54A2E46F" id="Text Box 29" o:spid="_x0000_s1039" type="#_x0000_t202" style="position:absolute;margin-left:370.8pt;margin-top:5.6pt;width:125.4pt;height:27pt;z-index:251671552;visibility:visible;mso-wrap-style:square;mso-wrap-distance-left:9pt;mso-wrap-distance-top:0;mso-wrap-distance-right:9pt;mso-wrap-distance-bottom:0;mso-position-horizontal:absolute;mso-position-horizontal-relative:text;mso-position-vertical:absolute;mso-position-vertical-relative:text;v-text-anchor:top" o:gfxdata="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" fillcolor="white [3201]" strokeweight=".5pt">
                 <v:textbox>
                   <w:txbxContent>
                     <w:p>
@@ -8515,7 +8459,7 @@
           </mc:Choice>
           <mc:Fallback>
             <w:pict>
-              <v:shape w14:anchorId="3DCA1B39" id="Text Box 30" o:spid="_x0000_s1039" type="#_x0000_t202" style="position:absolute;margin-left:296.4pt;margin-top:64.1pt;width:162pt;height:27pt;z-index:251673600;visibility:visible;mso-wrap-style:square;mso-width-percent:0;mso-wrap-distance-left:9pt;mso-wrap-distance-top:0;mso-wrap-distance-right:9pt;mso-wrap-distance-bottom:0;mso-position-horizontal:absolute;mso-position-horizontal-relative:text;mso-position-vertical:absolute;mso-position-vertical-relative:text;mso-width-percent:0;mso-width-relative:margin;v-text-anchor:top" o:gfxdata="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" fillcolor="white [3201]" strokeweight=".5pt">
+              <v:shape w14:anchorId="3DCA1B39" id="Text Box 30" o:spid="_x0000_s1040" type="#_x0000_t202" style="position:absolute;margin-left:296.4pt;margin-top:64.1pt;width:162pt;height:27pt;z-index:251673600;visibility:visible;mso-wrap-style:square;mso-width-percent:0;mso-wrap-distance-left:9pt;mso-wrap-distance-top:0;mso-wrap-distance-right:9pt;mso-wrap-distance-bottom:0;mso-position-horizontal:absolute;mso-position-horizontal-relative:text;mso-position-vertical:absolute;mso-position-vertical-relative:text;mso-width-percent:0;mso-width-relative:margin;v-text-anchor:top" o:gfxdata="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" fillcolor="white [3201]" strokeweight=".5pt">
                 <v:textbox>
                   <w:txbxContent>
                     <w:p>
@@ -8818,7 +8762,7 @@
           </mc:Choice>
           <mc:Fallback>
             <w:pict>
-              <v:shape w14:anchorId="5A1A06A1" id="Text Box 32" o:spid="_x0000_s1040" type="#_x0000_t202" style="position:absolute;margin-left:331.2pt;margin-top:22.9pt;width:162pt;height:27pt;z-index:251675648;visibility:visible;mso-wrap-style:square;mso-width-percent:0;mso-wrap-distance-left:9pt;mso-wrap-distance-top:0;mso-wrap-distance-right:9pt;mso-wrap-distance-bottom:0;mso-position-horizontal:absolute;mso-position-horizontal-relative:text;mso-position-vertical:absolute;mso-position-vertical-relative:text;mso-width-percent:0;mso-width-relative:margin;v-text-anchor:top" o:gfxdata="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" fillcolor="white [3201]" strokeweight=".5pt">
+              <v:shape w14:anchorId="5A1A06A1" id="Text Box 32" o:spid="_x0000_s1041" type="#_x0000_t202" style="position:absolute;margin-left:331.2pt;margin-top:22.9pt;width:162pt;height:27pt;z-index:251675648;visibility:visible;mso-wrap-style:square;mso-width-percent:0;mso-wrap-distance-left:9pt;mso-wrap-distance-top:0;mso-wrap-distance-right:9pt;mso-wrap-distance-bottom:0;mso-position-horizontal:absolute;mso-position-horizontal-relative:text;mso-position-vertical:absolute;mso-position-vertical-relative:text;mso-width-percent:0;mso-width-relative:margin;v-text-anchor:top" o:gfxdata="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" fillcolor="white [3201]" strokeweight=".5pt">
                 <v:textbox>
                   <w:txbxContent>
                     <w:p>
@@ -8840,17 +8784,7 @@
                           <w:sz w:val="28"/>
                           <w:szCs w:val="28"/>
                         </w:rPr>
-                        <w:t>Data for 2014</w:t>
-                      </w:r>
-                      <w:r>
-                        <w:rPr>
-                          <w:rFonts w:asciiTheme="majorBidi" w:hAnsiTheme="majorBidi" w:cstheme="majorBidi"/>
-                          <w:b/>
-                          <w:bCs/>
-                          <w:sz w:val="28"/>
-                          <w:szCs w:val="28"/>
-                        </w:rPr>
-                        <w:t xml:space="preserve"> </w:t>
+                        <w:t xml:space="preserve">Data for 2014 </w:t>
                       </w:r>
                     </w:p>
                   </w:txbxContent>
@@ -9029,7 +8963,7 @@
           </mc:Choice>
           <mc:Fallback>
             <w:pict>
-              <v:shape w14:anchorId="18BF2B8D" id="Text Box 33" o:spid="_x0000_s1041" type="#_x0000_t202" style="position:absolute;margin-left:337.2pt;margin-top:10.25pt;width:162pt;height:27pt;z-index:251677696;visibility:visible;mso-wrap-style:square;mso-width-percent:0;mso-wrap-distance-left:9pt;mso-wrap-distance-top:0;mso-wrap-distance-right:9pt;mso-wrap-distance-bottom:0;mso-position-horizontal:absolute;mso-position-horizontal-relative:text;mso-position-vertical:absolute;mso-position-vertical-relative:text;mso-width-percent:0;mso-width-relative:margin;v-text-anchor:top" o:gfxdata="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" fillcolor="white [3201]" strokeweight=".5pt">
+              <v:shape w14:anchorId="18BF2B8D" id="Text Box 33" o:spid="_x0000_s1042" type="#_x0000_t202" style="position:absolute;margin-left:337.2pt;margin-top:10.25pt;width:162pt;height:27pt;z-index:251677696;visibility:visible;mso-wrap-style:square;mso-width-percent:0;mso-wrap-distance-left:9pt;mso-wrap-distance-top:0;mso-wrap-distance-right:9pt;mso-wrap-distance-bottom:0;mso-position-horizontal:absolute;mso-position-horizontal-relative:text;mso-position-vertical:absolute;mso-position-vertical-relative:text;mso-width-percent:0;mso-width-relative:margin;v-text-anchor:top" o:gfxdata="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" fillcolor="white [3201]" strokeweight=".5pt">
                 <v:textbox>
                   <w:txbxContent>
                     <w:p>
@@ -9051,17 +8985,7 @@
                           <w:sz w:val="28"/>
                           <w:szCs w:val="28"/>
                         </w:rPr>
-                        <w:t>Data for 2015</w:t>
-                      </w:r>
-                      <w:r>
-                        <w:rPr>
-                          <w:rFonts w:asciiTheme="majorBidi" w:hAnsiTheme="majorBidi" w:cstheme="majorBidi"/>
-                          <w:b/>
-                          <w:bCs/>
-                          <w:sz w:val="28"/>
-                          <w:szCs w:val="28"/>
-                        </w:rPr>
-                        <w:t xml:space="preserve"> </w:t>
+                        <w:t xml:space="preserve">Data for 2015 </w:t>
                       </w:r>
                     </w:p>
                   </w:txbxContent>
@@ -12980,7 +12904,7 @@
     <w:charset w:val="00"/>
     <w:family w:val="swiss"/>
     <w:pitch w:val="variable"/>
-    <w:sig w:usb0="00000003" w:usb1="00000000" w:usb2="00000000" w:usb3="00000000" w:csb0="00000001" w:csb1="00000000"/>
+    <w:sig w:usb0="E0002EFF" w:usb1="C000785B" w:usb2="00000009" w:usb3="00000000" w:csb0="000001FF" w:csb1="00000000"/>
   </w:font>
   <w:font w:name="Calibri Light">
     <w:panose1 w:val="020F0302020204030204"/>
@@ -13010,8 +12934,10 @@
     <w:rsidRoot w:val="00350B90"/>
     <w:rsid w:val="00350B90"/>
     <w:rsid w:val="004A68BE"/>
+    <w:rsid w:val="00696487"/>
     <w:rsid w:val="007D4032"/>
     <w:rsid w:val="00CA27A6"/>
+    <w:rsid w:val="00D457D8"/>
   </w:rsids>
   <m:mathPr>
     <m:mathFont m:val="Cambria Math"/>
@@ -13464,6 +13390,14 @@
     <w:name w:val="B9D6491879CD4882A382F9F0F8079967"/>
     <w:rsid w:val="00350B90"/>
   </w:style>
+  <w:style w:type="paragraph" w:customStyle="1" w:styleId="B065B76F3E6D4EA1BEFCE38E96B77E3B">
+    <w:name w:val="B065B76F3E6D4EA1BEFCE38E96B77E3B"/>
+    <w:rsid w:val="00D457D8"/>
+    <w:rPr>
+      <w:kern w:val="2"/>
+      <w14:ligatures w14:val="standardContextual"/>
+    </w:rPr>
+  </w:style>
 </w:styles>
 </file>
 

</xml_diff>